<commit_message>
Add maps of the centers calculated from LQ & fixed thresholds for each maps to ExploreLA.docx file.
</commit_message>
<xml_diff>
--- a/doc/ExploreLQ.docx
+++ b/doc/ExploreLQ.docx
@@ -304,13 +304,7 @@
     </w:p>
     <w:p>
       <w:r>
-        <w:t xml:space="preserve">Table </w:t>
-      </w:r>
-      <w:r>
-        <w:t>2 HBS</w:t>
-      </w:r>
-      <w:r>
-        <w:t xml:space="preserve"> Location Quotient Statistical Descriptive  </w:t>
+        <w:t xml:space="preserve">Table 2 HBS Location Quotient Statistical Descriptive  </w:t>
       </w:r>
     </w:p>
     <w:tbl>
@@ -543,13 +537,7 @@
     </w:p>
     <w:p>
       <w:r>
-        <w:t xml:space="preserve">Table </w:t>
-      </w:r>
-      <w:r>
-        <w:t>3 HBR</w:t>
-      </w:r>
-      <w:r>
-        <w:t xml:space="preserve"> Location Quotient Statistical Descriptive  </w:t>
+        <w:t xml:space="preserve">Table 3 HBR Location Quotient Statistical Descriptive  </w:t>
       </w:r>
     </w:p>
     <w:tbl>
@@ -975,8 +963,6 @@
       </w:r>
     </w:p>
     <w:p>
-      <w:bookmarkStart w:id="0" w:name="_GoBack"/>
-      <w:bookmarkEnd w:id="0"/>
       <w:r>
         <w:t xml:space="preserve">Table 5 Total number of TAZs </w:t>
       </w:r>
@@ -1170,8 +1156,213 @@
       </w:tr>
     </w:tbl>
     <w:p/>
+    <w:p>
+      <w:pPr>
+        <w:outlineLvl w:val="0"/>
+        <w:rPr>
+          <w:rFonts w:ascii="Times New Roman" w:hAnsi="Times New Roman" w:cs="Times New Roman"/>
+          <w:b/>
+          <w:sz w:val="24"/>
+        </w:rPr>
+      </w:pPr>
+      <w:r>
+        <w:rPr>
+          <w:rFonts w:ascii="Times New Roman" w:hAnsi="Times New Roman" w:cs="Times New Roman"/>
+          <w:b/>
+          <w:sz w:val="24"/>
+        </w:rPr>
+        <w:t>Maps of centers based on LQ</w:t>
+      </w:r>
+    </w:p>
+    <w:p>
+      <w:pPr>
+        <w:rPr>
+          <w:noProof/>
+        </w:rPr>
+      </w:pPr>
+    </w:p>
+    <w:p>
+      <w:r>
+        <w:rPr>
+          <w:noProof/>
+        </w:rPr>
+        <w:drawing>
+          <wp:inline distT="0" distB="0" distL="0" distR="0" wp14:anchorId="484EDC95" wp14:editId="613F50ED">
+            <wp:extent cx="5905500" cy="4201160"/>
+            <wp:effectExtent l="0" t="0" r="0" b="8890"/>
+            <wp:docPr id="7" name="Picture 7"/>
+            <wp:cNvGraphicFramePr>
+              <a:graphicFrameLocks xmlns:a="http://schemas.openxmlformats.org/drawingml/2006/main" noChangeAspect="1"/>
+            </wp:cNvGraphicFramePr>
+            <a:graphic xmlns:a="http://schemas.openxmlformats.org/drawingml/2006/main">
+              <a:graphicData uri="http://schemas.openxmlformats.org/drawingml/2006/picture">
+                <pic:pic xmlns:pic="http://schemas.openxmlformats.org/drawingml/2006/picture">
+                  <pic:nvPicPr>
+                    <pic:cNvPr id="1" name=""/>
+                    <pic:cNvPicPr/>
+                  </pic:nvPicPr>
+                  <pic:blipFill rotWithShape="1">
+                    <a:blip r:embed="rId8"/>
+                    <a:srcRect l="641" t="151" r="-1"/>
+                    <a:stretch/>
+                  </pic:blipFill>
+                  <pic:spPr bwMode="auto">
+                    <a:xfrm>
+                      <a:off x="0" y="0"/>
+                      <a:ext cx="5905500" cy="4201160"/>
+                    </a:xfrm>
+                    <a:prstGeom prst="rect">
+                      <a:avLst/>
+                    </a:prstGeom>
+                    <a:ln>
+                      <a:noFill/>
+                    </a:ln>
+                    <a:extLst>
+                      <a:ext uri="{53640926-AAD7-44D8-BBD7-CCE9431645EC}">
+                        <a14:shadowObscured xmlns:a14="http://schemas.microsoft.com/office/drawing/2010/main"/>
+                      </a:ext>
+                    </a:extLst>
+                  </pic:spPr>
+                </pic:pic>
+              </a:graphicData>
+            </a:graphic>
+          </wp:inline>
+        </w:drawing>
+      </w:r>
+    </w:p>
+    <w:p>
+      <w:r>
+        <w:rPr>
+          <w:noProof/>
+        </w:rPr>
+        <w:lastRenderedPageBreak/>
+        <w:drawing>
+          <wp:inline distT="0" distB="0" distL="0" distR="0" wp14:anchorId="753E5C91" wp14:editId="18684211">
+            <wp:extent cx="5943600" cy="4199890"/>
+            <wp:effectExtent l="0" t="0" r="0" b="0"/>
+            <wp:docPr id="8" name="Picture 8"/>
+            <wp:cNvGraphicFramePr>
+              <a:graphicFrameLocks xmlns:a="http://schemas.openxmlformats.org/drawingml/2006/main" noChangeAspect="1"/>
+            </wp:cNvGraphicFramePr>
+            <a:graphic xmlns:a="http://schemas.openxmlformats.org/drawingml/2006/main">
+              <a:graphicData uri="http://schemas.openxmlformats.org/drawingml/2006/picture">
+                <pic:pic xmlns:pic="http://schemas.openxmlformats.org/drawingml/2006/picture">
+                  <pic:nvPicPr>
+                    <pic:cNvPr id="1" name=""/>
+                    <pic:cNvPicPr/>
+                  </pic:nvPicPr>
+                  <pic:blipFill>
+                    <a:blip r:embed="rId9"/>
+                    <a:stretch>
+                      <a:fillRect/>
+                    </a:stretch>
+                  </pic:blipFill>
+                  <pic:spPr>
+                    <a:xfrm>
+                      <a:off x="0" y="0"/>
+                      <a:ext cx="5943600" cy="4199890"/>
+                    </a:xfrm>
+                    <a:prstGeom prst="rect">
+                      <a:avLst/>
+                    </a:prstGeom>
+                  </pic:spPr>
+                </pic:pic>
+              </a:graphicData>
+            </a:graphic>
+          </wp:inline>
+        </w:drawing>
+      </w:r>
+    </w:p>
     <w:p/>
+    <w:p>
+      <w:r>
+        <w:rPr>
+          <w:noProof/>
+        </w:rPr>
+        <w:lastRenderedPageBreak/>
+        <w:drawing>
+          <wp:inline distT="0" distB="0" distL="0" distR="0" wp14:anchorId="360D9D47" wp14:editId="607CC28D">
+            <wp:extent cx="5943600" cy="4206240"/>
+            <wp:effectExtent l="0" t="0" r="0" b="3810"/>
+            <wp:docPr id="9" name="Picture 9"/>
+            <wp:cNvGraphicFramePr>
+              <a:graphicFrameLocks xmlns:a="http://schemas.openxmlformats.org/drawingml/2006/main" noChangeAspect="1"/>
+            </wp:cNvGraphicFramePr>
+            <a:graphic xmlns:a="http://schemas.openxmlformats.org/drawingml/2006/main">
+              <a:graphicData uri="http://schemas.openxmlformats.org/drawingml/2006/picture">
+                <pic:pic xmlns:pic="http://schemas.openxmlformats.org/drawingml/2006/picture">
+                  <pic:nvPicPr>
+                    <pic:cNvPr id="1" name=""/>
+                    <pic:cNvPicPr/>
+                  </pic:nvPicPr>
+                  <pic:blipFill>
+                    <a:blip r:embed="rId10"/>
+                    <a:stretch>
+                      <a:fillRect/>
+                    </a:stretch>
+                  </pic:blipFill>
+                  <pic:spPr>
+                    <a:xfrm>
+                      <a:off x="0" y="0"/>
+                      <a:ext cx="5943600" cy="4206240"/>
+                    </a:xfrm>
+                    <a:prstGeom prst="rect">
+                      <a:avLst/>
+                    </a:prstGeom>
+                  </pic:spPr>
+                </pic:pic>
+              </a:graphicData>
+            </a:graphic>
+          </wp:inline>
+        </w:drawing>
+      </w:r>
+    </w:p>
     <w:p/>
+    <w:p>
+      <w:r>
+        <w:rPr>
+          <w:noProof/>
+        </w:rPr>
+        <w:lastRenderedPageBreak/>
+        <w:drawing>
+          <wp:inline distT="0" distB="0" distL="0" distR="0" wp14:anchorId="5540FCD7" wp14:editId="1FA8DCD1">
+            <wp:extent cx="5943600" cy="4234815"/>
+            <wp:effectExtent l="0" t="0" r="0" b="0"/>
+            <wp:docPr id="10" name="Picture 10"/>
+            <wp:cNvGraphicFramePr>
+              <a:graphicFrameLocks xmlns:a="http://schemas.openxmlformats.org/drawingml/2006/main" noChangeAspect="1"/>
+            </wp:cNvGraphicFramePr>
+            <a:graphic xmlns:a="http://schemas.openxmlformats.org/drawingml/2006/main">
+              <a:graphicData uri="http://schemas.openxmlformats.org/drawingml/2006/picture">
+                <pic:pic xmlns:pic="http://schemas.openxmlformats.org/drawingml/2006/picture">
+                  <pic:nvPicPr>
+                    <pic:cNvPr id="1" name=""/>
+                    <pic:cNvPicPr/>
+                  </pic:nvPicPr>
+                  <pic:blipFill>
+                    <a:blip r:embed="rId11"/>
+                    <a:stretch>
+                      <a:fillRect/>
+                    </a:stretch>
+                  </pic:blipFill>
+                  <pic:spPr>
+                    <a:xfrm>
+                      <a:off x="0" y="0"/>
+                      <a:ext cx="5943600" cy="4234815"/>
+                    </a:xfrm>
+                    <a:prstGeom prst="rect">
+                      <a:avLst/>
+                    </a:prstGeom>
+                  </pic:spPr>
+                </pic:pic>
+              </a:graphicData>
+            </a:graphic>
+          </wp:inline>
+        </w:drawing>
+      </w:r>
+      <w:bookmarkStart w:id="0" w:name="_GoBack"/>
+      <w:bookmarkEnd w:id="0"/>
+    </w:p>
     <w:p/>
     <w:sectPr>
       <w:pgSz w:w="12240" w:h="15840"/>

</xml_diff>